<commit_message>
Thay đổi yêu cầu
</commit_message>
<xml_diff>
--- a/01.Requirement/05.YeuCauBoSung.docx
+++ b/01.Requirement/05.YeuCauBoSung.docx
@@ -3,6 +3,15 @@
 <w:document xmlns:ve="http://schemas.openxmlformats.org/markup-compatibility/2006" xmlns:o="urn:schemas-microsoft-com:office:office" xmlns:r="http://schemas.openxmlformats.org/officeDocument/2006/relationships" xmlns:m="http://schemas.openxmlformats.org/officeDocument/2006/math" xmlns:v="urn:schemas-microsoft-com:vml" xmlns:wp="http://schemas.openxmlformats.org/drawingml/2006/wordprocessingDrawing" xmlns:w10="urn:schemas-microsoft-com:office:word" xmlns:w="http://schemas.openxmlformats.org/wordprocessingml/2006/main" xmlns:wne="http://schemas.microsoft.com/office/word/2006/wordml">
   <w:body>
     <w:p>
+      <w:pPr>
+        <w:rPr>
+          <w:rStyle w:val="apple-style-span"/>
+          <w:rFonts w:ascii="Arial" w:hAnsi="Arial" w:cs="Arial"/>
+          <w:color w:val="000000"/>
+          <w:sz w:val="18"/>
+          <w:szCs w:val="18"/>
+        </w:rPr>
+      </w:pPr>
       <w:r>
         <w:rPr>
           <w:rStyle w:val="apple-style-span"/>
@@ -648,6 +657,18 @@
           <w:szCs w:val="18"/>
         </w:rPr>
         <w:t>* Không dùng code chung</w:t>
+      </w:r>
+    </w:p>
+    <w:p>
+      <w:r>
+        <w:rPr>
+          <w:rStyle w:val="apple-style-span"/>
+          <w:rFonts w:ascii="Arial" w:hAnsi="Arial" w:cs="Arial"/>
+          <w:color w:val="000000"/>
+          <w:sz w:val="17"/>
+          <w:szCs w:val="17"/>
+        </w:rPr>
+        <w:t>Thống kê chuyến trong yêu cầu của thầy, bữa thầy đã sửa lại là thống kê số khách/ tuyến.</w:t>
       </w:r>
     </w:p>
     <w:sectPr>
@@ -819,6 +840,7 @@
   <w:style w:type="paragraph" w:default="1" w:styleId="Normal">
     <w:name w:val="Normal"/>
     <w:qFormat/>
+    <w:rsid w:val="00EF07C5"/>
   </w:style>
   <w:style w:type="character" w:default="1" w:styleId="DefaultParagraphFont">
     <w:name w:val="Default Paragraph Font"/>

</xml_diff>